<commit_message>
Sets and Dictionaries - Lab Finished
</commit_message>
<xml_diff>
--- a/04.EXERCISE STACKS AND QUEUES/01. CSharp-Advanced-Stacks-And-Queues-Exercises.docx
+++ b/04.EXERCISE STACKS AND QUEUES/01. CSharp-Advanced-Stacks-And-Queues-Exercises.docx
@@ -1178,7 +1178,23 @@
           <w:rFonts w:ascii="Calibri" w:eastAsia="Calibri" w:hAnsi="Calibri" w:cs="Arial"/>
           <w:color w:val="auto"/>
         </w:rPr>
-        <w:t>The first line of input contains an integer, N. The next N lines each contain an above mentioned query. </w:t>
+        <w:t xml:space="preserve">The first line of input contains an integer, N. </w:t>
+      </w:r>
+      <w:proofErr w:type="gramStart"/>
+      <w:r>
+        <w:rPr>
+          <w:rFonts w:ascii="Calibri" w:eastAsia="Calibri" w:hAnsi="Calibri" w:cs="Arial"/>
+          <w:color w:val="auto"/>
+        </w:rPr>
+        <w:t>The</w:t>
+      </w:r>
+      <w:proofErr w:type="gramEnd"/>
+      <w:r>
+        <w:rPr>
+          <w:rFonts w:ascii="Calibri" w:eastAsia="Calibri" w:hAnsi="Calibri" w:cs="Arial"/>
+          <w:color w:val="auto"/>
+        </w:rPr>
+        <w:t xml:space="preserve"> next N lines each contain an above mentioned query. </w:t>
       </w:r>
       <w:r>
         <w:rPr>
@@ -1232,6 +1248,7 @@
         </w:rPr>
         <w:t>Constraints</w:t>
       </w:r>
+      <w:proofErr w:type="gramStart"/>
       <w:r>
         <w:rPr>
           <w:rFonts w:ascii="Calibri" w:eastAsia="Calibri" w:hAnsi="Calibri" w:cs="Arial"/>
@@ -1239,6 +1256,7 @@
         </w:rPr>
         <w:t>:</w:t>
       </w:r>
+      <w:proofErr w:type="gramEnd"/>
       <w:r>
         <w:rPr>
           <w:rFonts w:ascii="Calibri" w:eastAsia="Calibri" w:hAnsi="Calibri" w:cs="Arial"/>
@@ -2254,8 +2272,6 @@
           <w:color w:val="auto"/>
         </w:rPr>
       </w:pPr>
-      <w:bookmarkStart w:id="0" w:name="_GoBack"/>
-      <w:bookmarkEnd w:id="0"/>
     </w:p>
     <w:p>
       <w:pPr>
@@ -4428,12 +4444,21 @@
         </w:rPr>
         <w:t>The output should be the n’th F</w:t>
       </w:r>
-      <w:r>
-        <w:rPr>
-          <w:rFonts w:ascii="Calibri" w:eastAsia="Calibri" w:hAnsi="Calibri" w:cs="Arial"/>
-          <w:color w:val="auto"/>
-        </w:rPr>
-        <w:t>ibonacci number counting from 1</w:t>
+      <w:proofErr w:type="spellStart"/>
+      <w:r>
+        <w:rPr>
+          <w:rFonts w:ascii="Calibri" w:eastAsia="Calibri" w:hAnsi="Calibri" w:cs="Arial"/>
+          <w:color w:val="auto"/>
+        </w:rPr>
+        <w:t>ibonacci</w:t>
+      </w:r>
+      <w:proofErr w:type="spellEnd"/>
+      <w:r>
+        <w:rPr>
+          <w:rFonts w:ascii="Calibri" w:eastAsia="Calibri" w:hAnsi="Calibri" w:cs="Arial"/>
+          <w:color w:val="auto"/>
+        </w:rPr>
+        <w:t xml:space="preserve"> number counting from 1</w:t>
       </w:r>
       <w:r>
         <w:rPr>
@@ -4777,7 +4802,23 @@
           <w:rFonts w:ascii="Calibri" w:eastAsia="Calibri" w:hAnsi="Calibri" w:cs="Arial"/>
           <w:color w:val="auto"/>
         </w:rPr>
-        <w:t>For the Nth Fibonacci number, we calculate the N-1th and the N-2th number, but for the calculation of N-1th number we calculate the N-1-1th(N-2th) and the N-1-2th number, so we have a lot of repeated calculations.</w:t>
+        <w:t>For the Nth Fibonacci number, we calculate the N-1th and the N-2th number, but for the calculation of N-1th number we calculate the N-1-</w:t>
+      </w:r>
+      <w:proofErr w:type="gramStart"/>
+      <w:r>
+        <w:rPr>
+          <w:rFonts w:ascii="Calibri" w:eastAsia="Calibri" w:hAnsi="Calibri" w:cs="Arial"/>
+          <w:color w:val="auto"/>
+        </w:rPr>
+        <w:t>1th(</w:t>
+      </w:r>
+      <w:proofErr w:type="gramEnd"/>
+      <w:r>
+        <w:rPr>
+          <w:rFonts w:ascii="Calibri" w:eastAsia="Calibri" w:hAnsi="Calibri" w:cs="Arial"/>
+          <w:color w:val="auto"/>
+        </w:rPr>
+        <w:t>N-2th) and the N-1-2th number, so we have a lot of repeated calculations.</w:t>
       </w:r>
     </w:p>
     <w:p>
@@ -5448,7 +5489,23 @@
           <w:rFonts w:ascii="Calibri" w:eastAsia="Calibri" w:hAnsi="Calibri" w:cs="Arial"/>
           <w:color w:val="auto"/>
         </w:rPr>
-        <w:t xml:space="preserve">1 someString - </w:t>
+        <w:t xml:space="preserve">1 </w:t>
+      </w:r>
+      <w:proofErr w:type="spellStart"/>
+      <w:r>
+        <w:rPr>
+          <w:rFonts w:ascii="Calibri" w:eastAsia="Calibri" w:hAnsi="Calibri" w:cs="Arial"/>
+          <w:color w:val="auto"/>
+        </w:rPr>
+        <w:t>someString</w:t>
+      </w:r>
+      <w:proofErr w:type="spellEnd"/>
+      <w:r>
+        <w:rPr>
+          <w:rFonts w:ascii="Calibri" w:eastAsia="Calibri" w:hAnsi="Calibri" w:cs="Arial"/>
+          <w:color w:val="auto"/>
+        </w:rPr>
+        <w:t xml:space="preserve"> - </w:t>
       </w:r>
       <w:r>
         <w:rPr>
@@ -5471,7 +5528,23 @@
           <w:rFonts w:ascii="Calibri" w:eastAsia="Calibri" w:hAnsi="Calibri" w:cs="Arial"/>
           <w:color w:val="auto"/>
         </w:rPr>
-        <w:t xml:space="preserve"> someString to the end of the text</w:t>
+        <w:t xml:space="preserve"> </w:t>
+      </w:r>
+      <w:proofErr w:type="spellStart"/>
+      <w:r>
+        <w:rPr>
+          <w:rFonts w:ascii="Calibri" w:eastAsia="Calibri" w:hAnsi="Calibri" w:cs="Arial"/>
+          <w:color w:val="auto"/>
+        </w:rPr>
+        <w:t>someString</w:t>
+      </w:r>
+      <w:proofErr w:type="spellEnd"/>
+      <w:r>
+        <w:rPr>
+          <w:rFonts w:ascii="Calibri" w:eastAsia="Calibri" w:hAnsi="Calibri" w:cs="Arial"/>
+          <w:color w:val="auto"/>
+        </w:rPr>
+        <w:t xml:space="preserve"> to the end of the text</w:t>
       </w:r>
     </w:p>
     <w:p>
@@ -5949,12 +6022,21 @@
         </w:rPr>
         <w:br/>
       </w:r>
+      <w:proofErr w:type="gramStart"/>
       <w:r>
         <w:rPr>
           <w:rFonts w:ascii="Calibri" w:eastAsia="Calibri" w:hAnsi="Calibri" w:cs="Calibri"/>
           <w:color w:val="auto"/>
         </w:rPr>
-        <w:t xml:space="preserve">All input characters are English letters. </w:t>
+        <w:t>All</w:t>
+      </w:r>
+      <w:proofErr w:type="gramEnd"/>
+      <w:r>
+        <w:rPr>
+          <w:rFonts w:ascii="Calibri" w:eastAsia="Calibri" w:hAnsi="Calibri" w:cs="Calibri"/>
+          <w:color w:val="auto"/>
+        </w:rPr>
+        <w:t xml:space="preserve"> input characters are English letters. </w:t>
       </w:r>
       <w:r>
         <w:rPr>
@@ -6278,7 +6360,7 @@
                 <w:rFonts w:ascii="Consolas" w:eastAsia="Calibri" w:hAnsi="Consolas" w:cs="Consolas"/>
                 <w:color w:val="auto"/>
               </w:rPr>
-              <w:t>C</w:t>
+              <w:t>c</w:t>
             </w:r>
           </w:p>
           <w:p>
@@ -6395,6 +6477,7 @@
         <w:br/>
         <w:t>In the first operation, we append </w:t>
       </w:r>
+      <w:proofErr w:type="spellStart"/>
       <w:r>
         <w:rPr>
           <w:rFonts w:ascii="Calibri" w:eastAsia="Calibri" w:hAnsi="Calibri" w:cs="Arial"/>
@@ -6404,6 +6487,7 @@
         </w:rPr>
         <w:t>abc</w:t>
       </w:r>
+      <w:proofErr w:type="spellEnd"/>
       <w:r>
         <w:rPr>
           <w:rFonts w:ascii="Calibri" w:eastAsia="Calibri" w:hAnsi="Calibri" w:cs="Arial"/>
@@ -6533,12 +6617,21 @@
         </w:rPr>
         <w:t> after these prev</w:t>
       </w:r>
-      <w:r>
-        <w:rPr>
-          <w:rFonts w:ascii="Calibri" w:eastAsia="Calibri" w:hAnsi="Calibri" w:cs="Arial"/>
-          <w:color w:val="auto"/>
-        </w:rPr>
-        <w:t>ious two modifications. </w:t>
+      <w:proofErr w:type="spellStart"/>
+      <w:r>
+        <w:rPr>
+          <w:rFonts w:ascii="Calibri" w:eastAsia="Calibri" w:hAnsi="Calibri" w:cs="Arial"/>
+          <w:color w:val="auto"/>
+        </w:rPr>
+        <w:t>ious</w:t>
+      </w:r>
+      <w:proofErr w:type="spellEnd"/>
+      <w:r>
+        <w:rPr>
+          <w:rFonts w:ascii="Calibri" w:eastAsia="Calibri" w:hAnsi="Calibri" w:cs="Arial"/>
+          <w:color w:val="auto"/>
+        </w:rPr>
+        <w:t xml:space="preserve"> two modifications. </w:t>
       </w:r>
       <w:r>
         <w:rPr>
@@ -7094,6 +7187,7 @@
                 <w:color w:val="auto"/>
               </w:rPr>
             </w:pPr>
+            <w:bookmarkStart w:id="0" w:name="_GoBack"/>
             <w:r>
               <w:rPr>
                 <w:rFonts w:ascii="Consolas" w:eastAsia="Calibri" w:hAnsi="Consolas" w:cs="Consolas"/>
@@ -7118,6 +7212,7 @@
               </w:rPr>
               <w:t>6 5 8 4 7 10 9</w:t>
             </w:r>
+            <w:bookmarkEnd w:id="0"/>
           </w:p>
         </w:tc>
         <w:tc>
@@ -7206,7 +7301,35 @@
           <w:color w:val="auto"/>
         </w:rPr>
         <w:br/>
-        <w:t>Plants = {(6,1), (5,2), (8,3), (4,4), (7,5), (10,6), (9,7)} </w:t>
+        <w:t xml:space="preserve">Plants = {(6,1), (5,2), </w:t>
+      </w:r>
+      <w:r>
+        <w:rPr>
+          <w:rFonts w:ascii="Calibri" w:eastAsia="Calibri" w:hAnsi="Calibri" w:cs="Arial"/>
+          <w:color w:val="FF0000"/>
+        </w:rPr>
+        <w:t xml:space="preserve">(8,3), </w:t>
+      </w:r>
+      <w:r>
+        <w:rPr>
+          <w:rFonts w:ascii="Calibri" w:eastAsia="Calibri" w:hAnsi="Calibri" w:cs="Arial"/>
+          <w:color w:val="auto"/>
+        </w:rPr>
+        <w:t xml:space="preserve">(4,4), </w:t>
+      </w:r>
+      <w:r>
+        <w:rPr>
+          <w:rFonts w:ascii="Calibri" w:eastAsia="Calibri" w:hAnsi="Calibri" w:cs="Arial"/>
+          <w:color w:val="FF0000"/>
+        </w:rPr>
+        <w:t xml:space="preserve">(7,5), (10,6), </w:t>
+      </w:r>
+      <w:r>
+        <w:rPr>
+          <w:rFonts w:ascii="Calibri" w:eastAsia="Calibri" w:hAnsi="Calibri" w:cs="Arial"/>
+          <w:color w:val="auto"/>
+        </w:rPr>
+        <w:t>(9,7)} </w:t>
       </w:r>
       <w:r>
         <w:rPr>
@@ -7316,7 +7439,23 @@
           <w:rFonts w:ascii="Calibri" w:eastAsia="Calibri" w:hAnsi="Calibri" w:cs="Arial"/>
           <w:color w:val="auto"/>
         </w:rPr>
-        <w:t> day, 3 plants survive as plant 7 dies. Plants = {(6,1), (5,2), (4,4)} </w:t>
+        <w:t> day, 3 plants survive as plant 7 dies. Plants = {(6</w:t>
+      </w:r>
+      <w:proofErr w:type="gramStart"/>
+      <w:r>
+        <w:rPr>
+          <w:rFonts w:ascii="Calibri" w:eastAsia="Calibri" w:hAnsi="Calibri" w:cs="Arial"/>
+          <w:color w:val="auto"/>
+        </w:rPr>
+        <w:t>,1</w:t>
+      </w:r>
+      <w:proofErr w:type="gramEnd"/>
+      <w:r>
+        <w:rPr>
+          <w:rFonts w:ascii="Calibri" w:eastAsia="Calibri" w:hAnsi="Calibri" w:cs="Arial"/>
+          <w:color w:val="auto"/>
+        </w:rPr>
+        <w:t>), (5,2), (4,4)} </w:t>
       </w:r>
       <w:r>
         <w:rPr>
@@ -7347,7 +7486,23 @@
           <w:color w:val="auto"/>
         </w:rPr>
         <w:br/>
-        <w:t>Plants = {(6,1), (5,2), (4,4)} </w:t>
+        <w:t>Plants = {(6</w:t>
+      </w:r>
+      <w:proofErr w:type="gramStart"/>
+      <w:r>
+        <w:rPr>
+          <w:rFonts w:ascii="Calibri" w:eastAsia="Calibri" w:hAnsi="Calibri" w:cs="Arial"/>
+          <w:color w:val="auto"/>
+        </w:rPr>
+        <w:t>,1</w:t>
+      </w:r>
+      <w:proofErr w:type="gramEnd"/>
+      <w:r>
+        <w:rPr>
+          <w:rFonts w:ascii="Calibri" w:eastAsia="Calibri" w:hAnsi="Calibri" w:cs="Arial"/>
+          <w:color w:val="auto"/>
+        </w:rPr>
+        <w:t>), (5,2), (4,4)} </w:t>
       </w:r>
       <w:r>
         <w:rPr>
@@ -7794,7 +7949,7 @@
                               <w:sz w:val="18"/>
                               <w:szCs w:val="18"/>
                             </w:rPr>
-                            <w:t>3</w:t>
+                            <w:t>6</w:t>
                           </w:r>
                           <w:r>
                             <w:rPr>
@@ -7913,7 +8068,7 @@
                         <w:sz w:val="18"/>
                         <w:szCs w:val="18"/>
                       </w:rPr>
-                      <w:t>3</w:t>
+                      <w:t>6</w:t>
                     </w:r>
                     <w:r>
                       <w:rPr>
@@ -8259,7 +8414,7 @@
                                 <wp:extent cx="200025" cy="200025"/>
                                 <wp:effectExtent l="0" t="0" r="9525" b="9525"/>
                                 <wp:docPr id="73" name="Picture 73" title="Software University Foundation">
-                                  <a:hlinkClick xmlns:a="http://schemas.openxmlformats.org/drawingml/2006/main" r:id="rId7"/>
+                                  <a:hlinkClick xmlns:a="http://schemas.openxmlformats.org/drawingml/2006/main" r:id="rId4"/>
                                 </wp:docPr>
                                 <wp:cNvGraphicFramePr/>
                                 <a:graphic xmlns:a="http://schemas.openxmlformats.org/drawingml/2006/main">
@@ -8267,7 +8422,7 @@
                                     <pic:pic xmlns:pic="http://schemas.openxmlformats.org/drawingml/2006/picture">
                                       <pic:nvPicPr>
                                         <pic:cNvPr id="94" name="Picture 4" title="Software University Foundation">
-                                          <a:hlinkClick r:id="rId7"/>
+                                          <a:hlinkClick r:id="rId4"/>
                                         </pic:cNvPr>
                                         <pic:cNvPicPr/>
                                       </pic:nvPicPr>
@@ -11491,7 +11646,7 @@
 </file>
 
 <file path=customXml/itemProps1.xml><?xml version="1.0" encoding="utf-8"?>
-<ds:datastoreItem xmlns:ds="http://schemas.openxmlformats.org/officeDocument/2006/customXml" ds:itemID="{13494C7D-4859-42D8-A477-5E014A418BA5}">
+<ds:datastoreItem xmlns:ds="http://schemas.openxmlformats.org/officeDocument/2006/customXml" ds:itemID="{A4B0D162-5DF9-444E-9DE9-81AEDD394A7D}">
   <ds:schemaRefs>
     <ds:schemaRef ds:uri="http://schemas.openxmlformats.org/officeDocument/2006/bibliography"/>
   </ds:schemaRefs>

</xml_diff>